<commit_message>
Added formal patent figures with reference numerals (100-843) per USPTO standards
</commit_message>
<xml_diff>
--- a/Rebirth_IDF_Patent_Document.docx
+++ b/Rebirth_IDF_Patent_Document.docx
@@ -2,7 +2,7 @@
 <file path=word/document.xml><?xml version="1.0" encoding="utf-8"?>
 <w:document xmlns:w="http://schemas.openxmlformats.org/wordprocessingml/2006/main" xmlns:m="http://schemas.openxmlformats.org/officeDocument/2006/math" xmlns:r="http://schemas.openxmlformats.org/officeDocument/2006/relationships" xmlns:o="urn:schemas-microsoft-com:office:office" xmlns:v="urn:schemas-microsoft-com:vml" xmlns:w10="urn:schemas-microsoft-com:office:word" xmlns:a="http://schemas.openxmlformats.org/drawingml/2006/main" xmlns:pic="http://schemas.openxmlformats.org/drawingml/2006/picture" xmlns:wp="http://schemas.openxmlformats.org/drawingml/2006/wordprocessingDrawing">
   <w:body>
-    <w:bookmarkStart w:id="99" w:name="vit-iprtt-cell"/>
+    <w:bookmarkStart w:id="102" w:name="vit-iprtt-cell"/>
     <w:p>
       <w:pPr>
         <w:pStyle w:val="Heading1"/>
@@ -15734,7 +15734,7 @@
     </w:p>
     <w:bookmarkEnd w:id="49"/>
     <w:bookmarkEnd w:id="50"/>
-    <w:bookmarkStart w:id="51" w:name="a.-formal-patent-figures"/>
+    <w:bookmarkStart w:id="54" w:name="a.-formal-patent-figures"/>
     <w:p>
       <w:pPr>
         <w:pStyle w:val="Heading2"/>
@@ -15743,12 +15743,36 @@
         <w:t xml:space="preserve">8A. Formal Patent Figures</w:t>
       </w:r>
     </w:p>
+    <w:bookmarkStart w:id="51" w:name="patent-drawing-specifications"/>
+    <w:p>
+      <w:pPr>
+        <w:pStyle w:val="Heading3"/>
+      </w:pPr>
+      <w:r>
+        <w:t xml:space="preserve">Patent Drawing Specifications</w:t>
+      </w:r>
+    </w:p>
     <w:p>
       <w:pPr>
         <w:pStyle w:val="FirstParagraph"/>
       </w:pPr>
       <w:r>
-        <w:t xml:space="preserve">The following figures are included as formal patent drawings (see /diagrams/ folder for PNG files):</w:t>
+        <w:t xml:space="preserve">The following formal patent figures are included with reference numerals per USPTO 37 CFR 1.84 standards. All figures are available in the</w:t>
+      </w:r>
+      <w:r>
+        <w:t xml:space="preserve"> </w:t>
+      </w:r>
+      <w:r>
+        <w:rPr>
+          <w:rStyle w:val="VerbatimChar"/>
+        </w:rPr>
+        <w:t xml:space="preserve">/diagrams/patent/</w:t>
+      </w:r>
+      <w:r>
+        <w:t xml:space="preserve"> </w:t>
+      </w:r>
+      <w:r>
+        <w:t xml:space="preserve">folder.</w:t>
       </w:r>
     </w:p>
     <w:tbl>
@@ -15759,10 +15783,11 @@
         <w:tblLook w:firstRow="1" w:lastRow="0" w:firstColumn="0" w:lastColumn="0" w:noHBand="0" w:noVBand="0" w:val="0020"/>
       </w:tblPr>
       <w:tblGrid>
-        <w:gridCol w:w="2501"/>
-        <w:gridCol w:w="1458"/>
-        <w:gridCol w:w="2709"/>
-        <w:gridCol w:w="1250"/>
+        <w:gridCol w:w="1667"/>
+        <w:gridCol w:w="972"/>
+        <w:gridCol w:w="1806"/>
+        <w:gridCol w:w="2640"/>
+        <w:gridCol w:w="833"/>
       </w:tblGrid>
       <w:tr>
         <w:trPr>
@@ -15808,6 +15833,17 @@
               <w:pStyle w:val="Compact"/>
             </w:pPr>
             <w:r>
+              <w:t xml:space="preserve">Reference Numerals</w:t>
+            </w:r>
+          </w:p>
+        </w:tc>
+        <w:tc>
+          <w:tcPr/>
+          <w:p>
+            <w:pPr>
+              <w:pStyle w:val="Compact"/>
+            </w:pPr>
+            <w:r>
               <w:t xml:space="preserve">File</w:t>
             </w:r>
           </w:p>
@@ -15847,7 +15883,18 @@
               <w:pStyle w:val="Compact"/>
             </w:pPr>
             <w:r>
-              <w:t xml:space="preserve">Complete system overview showing Flutter mobile app, Node.js backend, MongoDB database, HuggingFace BERT API, and Google Gemini LLM integration</w:t>
+              <w:t xml:space="preserve">Three-tier system showing Mobile Client (100), Backend Server (200), and External Services (300) with EGRG Pipeline (210)</w:t>
+            </w:r>
+          </w:p>
+        </w:tc>
+        <w:tc>
+          <w:tcPr/>
+          <w:p>
+            <w:pPr>
+              <w:pStyle w:val="Compact"/>
+            </w:pPr>
+            <w:r>
+              <w:t xml:space="preserve">100-303</w:t>
             </w:r>
           </w:p>
         </w:tc>
@@ -15861,7 +15908,7 @@
               <w:rPr>
                 <w:rStyle w:val="VerbatimChar"/>
               </w:rPr>
-              <w:t xml:space="preserve">1_system_architecture.png</w:t>
+              <w:t xml:space="preserve">FIG1_system_architecture.png</w:t>
             </w:r>
           </w:p>
         </w:tc>
@@ -15900,7 +15947,18 @@
               <w:pStyle w:val="Compact"/>
             </w:pPr>
             <w:r>
-              <w:t xml:space="preserve">Three-stage pipeline flow: Stage 1 (BERT Emotion Detection) → Stage 2 (TRM Therapeutic Mapping) → Stage 3 (EGP Prompt Construction) → LLM Response Generation</w:t>
+              <w:t xml:space="preserve">Complete emotion-guided response generation flow from User Input (400) through Detection (410), Mapping (430), Prompting (440), to Output (460)</w:t>
+            </w:r>
+          </w:p>
+        </w:tc>
+        <w:tc>
+          <w:tcPr/>
+          <w:p>
+            <w:pPr>
+              <w:pStyle w:val="Compact"/>
+            </w:pPr>
+            <w:r>
+              <w:t xml:space="preserve">400-461</w:t>
             </w:r>
           </w:p>
         </w:tc>
@@ -15914,7 +15972,7 @@
               <w:rPr>
                 <w:rStyle w:val="VerbatimChar"/>
               </w:rPr>
-              <w:t xml:space="preserve">2_processing_pipeline.png</w:t>
+              <w:t xml:space="preserve">FIG2_processing_pipeline.png</w:t>
             </w:r>
           </w:p>
         </w:tc>
@@ -15953,7 +16011,18 @@
               <w:pStyle w:val="Compact"/>
             </w:pPr>
             <w:r>
-              <w:t xml:space="preserve">MongoDB collections showing User, ChatSession, and ChatMessageBucket schemas with bucketed message storage pattern</w:t>
+              <w:t xml:space="preserve">MongoDB document schema showing User (500), Session (510), Bucket (520), Message (530), and Emotion (540) entities</w:t>
+            </w:r>
+          </w:p>
+        </w:tc>
+        <w:tc>
+          <w:tcPr/>
+          <w:p>
+            <w:pPr>
+              <w:pStyle w:val="Compact"/>
+            </w:pPr>
+            <w:r>
+              <w:t xml:space="preserve">500-546</w:t>
             </w:r>
           </w:p>
         </w:tc>
@@ -15967,7 +16036,7 @@
               <w:rPr>
                 <w:rStyle w:val="VerbatimChar"/>
               </w:rPr>
-              <w:t xml:space="preserve">3_database_schema.png</w:t>
+              <w:t xml:space="preserve">FIG3_database_schema.png</w:t>
             </w:r>
           </w:p>
         </w:tc>
@@ -16006,7 +16075,18 @@
               <w:pStyle w:val="Compact"/>
             </w:pPr>
             <w:r>
-              <w:t xml:space="preserve">Complete sequence diagram showing data flow from user input through all pipeline stages to response delivery</w:t>
+              <w:t xml:space="preserve">Complete sequence diagram showing 16-step message processing from User Device (600) through all services (601-607)</w:t>
+            </w:r>
+          </w:p>
+        </w:tc>
+        <w:tc>
+          <w:tcPr/>
+          <w:p>
+            <w:pPr>
+              <w:pStyle w:val="Compact"/>
+            </w:pPr>
+            <w:r>
+              <w:t xml:space="preserve">600-626</w:t>
             </w:r>
           </w:p>
         </w:tc>
@@ -16020,7 +16100,7 @@
               <w:rPr>
                 <w:rStyle w:val="VerbatimChar"/>
               </w:rPr>
-              <w:t xml:space="preserve">4_message_flow.png</w:t>
+              <w:t xml:space="preserve">FIG4_message_flow.png</w:t>
             </w:r>
           </w:p>
         </w:tc>
@@ -16059,7 +16139,18 @@
               <w:pStyle w:val="Compact"/>
             </w:pPr>
             <w:r>
-              <w:t xml:space="preserve">Layered architecture diagram showing Frontend, Backend, Security, AI/ML, Data, and Deployment layers with specific technologies</w:t>
+              <w:t xml:space="preserve">Layered architecture showing Presentation (700), Application (710), Security (720), AI/ML (730), Data (740), and Cloud (750) layers</w:t>
+            </w:r>
+          </w:p>
+        </w:tc>
+        <w:tc>
+          <w:tcPr/>
+          <w:p>
+            <w:pPr>
+              <w:pStyle w:val="Compact"/>
+            </w:pPr>
+            <w:r>
+              <w:t xml:space="preserve">700-753</w:t>
             </w:r>
           </w:p>
         </w:tc>
@@ -16073,7 +16164,7 @@
               <w:rPr>
                 <w:rStyle w:val="VerbatimChar"/>
               </w:rPr>
-              <w:t xml:space="preserve">5_technology_stack.png</w:t>
+              <w:t xml:space="preserve">FIG5_technology_stack.png</w:t>
             </w:r>
           </w:p>
         </w:tc>
@@ -16112,7 +16203,18 @@
               <w:pStyle w:val="Compact"/>
             </w:pPr>
             <w:r>
-              <w:t xml:space="preserve">Longitudinal Emotion Analytics architecture showing data collection, analytics engine, pattern detection, and visualization components</w:t>
+              <w:t xml:space="preserve">Longitudinal Emotion Analytics showing Data Collection (800), Analytics Engine (810), Early Warning (830), and Visualization (840)</w:t>
+            </w:r>
+          </w:p>
+        </w:tc>
+        <w:tc>
+          <w:tcPr/>
+          <w:p>
+            <w:pPr>
+              <w:pStyle w:val="Compact"/>
+            </w:pPr>
+            <w:r>
+              <w:t xml:space="preserve">800-843</w:t>
             </w:r>
           </w:p>
         </w:tc>
@@ -16126,12 +16228,157 @@
               <w:rPr>
                 <w:rStyle w:val="VerbatimChar"/>
               </w:rPr>
-              <w:t xml:space="preserve">6_analytics_system.png</w:t>
+              <w:t xml:space="preserve">FIG6_analytics_system.png</w:t>
             </w:r>
           </w:p>
         </w:tc>
       </w:tr>
     </w:tbl>
+    <w:bookmarkEnd w:id="51"/>
+    <w:bookmarkStart w:id="52" w:name="brief-description-of-drawings"/>
+    <w:p>
+      <w:pPr>
+        <w:pStyle w:val="Heading3"/>
+      </w:pPr>
+      <w:r>
+        <w:t xml:space="preserve">Brief Description of Drawings</w:t>
+      </w:r>
+    </w:p>
+    <w:p>
+      <w:pPr>
+        <w:pStyle w:val="FirstParagraph"/>
+      </w:pPr>
+      <w:r>
+        <w:rPr>
+          <w:b/>
+          <w:bCs/>
+        </w:rPr>
+        <w:t xml:space="preserve">FIG. 1</w:t>
+      </w:r>
+      <w:r>
+        <w:t xml:space="preserve"> </w:t>
+      </w:r>
+      <w:r>
+        <w:t xml:space="preserve">is a block diagram illustrating the three-tier system architecture of the REBIRTH mental health support system, comprising a Mobile Client Tier (100), a Backend Server Tier (200) containing the novel EGRG Pipeline (210), and an External Services Tier (300) for AI model inference and data persistence.</w:t>
+      </w:r>
+    </w:p>
+    <w:p>
+      <w:pPr>
+        <w:pStyle w:val="BodyText"/>
+      </w:pPr>
+      <w:r>
+        <w:rPr>
+          <w:b/>
+          <w:bCs/>
+        </w:rPr>
+        <w:t xml:space="preserve">FIG. 2</w:t>
+      </w:r>
+      <w:r>
+        <w:t xml:space="preserve"> </w:t>
+      </w:r>
+      <w:r>
+        <w:t xml:space="preserve">is a flowchart illustrating the Emotion-Guided Response Generation (EGRG) algorithm processing pipeline, showing the transformation of a natural language user input (401) through Stage 1 Emotion Detection (410), Stage 2 Therapeutic Mapping (430), and Stage 3 Prompt Construction (440) to produce a therapeutically-appropriate response (461).</w:t>
+      </w:r>
+    </w:p>
+    <w:p>
+      <w:pPr>
+        <w:pStyle w:val="BodyText"/>
+      </w:pPr>
+      <w:r>
+        <w:rPr>
+          <w:b/>
+          <w:bCs/>
+        </w:rPr>
+        <w:t xml:space="preserve">FIG. 3</w:t>
+      </w:r>
+      <w:r>
+        <w:t xml:space="preserve"> </w:t>
+      </w:r>
+      <w:r>
+        <w:t xml:space="preserve">is an entity relationship diagram illustrating the MongoDB database schema employing a bucketed message storage pattern, wherein Message Bucket entities (520) contain embedded Message documents (530) with associated Emotion data (540), enabling efficient storage and retrieval of emotion-annotated conversation histories.</w:t>
+      </w:r>
+    </w:p>
+    <w:p>
+      <w:pPr>
+        <w:pStyle w:val="BodyText"/>
+      </w:pPr>
+      <w:r>
+        <w:rPr>
+          <w:b/>
+          <w:bCs/>
+        </w:rPr>
+        <w:t xml:space="preserve">FIG. 4</w:t>
+      </w:r>
+      <w:r>
+        <w:t xml:space="preserve"> </w:t>
+      </w:r>
+      <w:r>
+        <w:t xml:space="preserve">is a sequence diagram illustrating the message processing flow through the system, showing the temporal sequence of operations from user input (610) through authentication (612), emotion classification (613-615), therapeutic mapping (616-617), prompt construction (618-619), response generation (620-621), and response delivery (624-626).</w:t>
+      </w:r>
+    </w:p>
+    <w:p>
+      <w:pPr>
+        <w:pStyle w:val="BodyText"/>
+      </w:pPr>
+      <w:r>
+        <w:rPr>
+          <w:b/>
+          <w:bCs/>
+        </w:rPr>
+        <w:t xml:space="preserve">FIG. 5</w:t>
+      </w:r>
+      <w:r>
+        <w:t xml:space="preserve"> </w:t>
+      </w:r>
+      <w:r>
+        <w:t xml:space="preserve">is a layered architecture diagram illustrating the technology stack of the REBIRTH system, showing the hierarchical relationship between the Presentation Layer (700), Application Layer (710), Security Layer (720), AI/ML Processing Layer (730), Data Persistence Layer (740), and Cloud Infrastructure (750).</w:t>
+      </w:r>
+    </w:p>
+    <w:p>
+      <w:pPr>
+        <w:pStyle w:val="BodyText"/>
+      </w:pPr>
+      <w:r>
+        <w:rPr>
+          <w:b/>
+          <w:bCs/>
+        </w:rPr>
+        <w:t xml:space="preserve">FIG. 6</w:t>
+      </w:r>
+      <w:r>
+        <w:t xml:space="preserve"> </w:t>
+      </w:r>
+      <w:r>
+        <w:t xml:space="preserve">is a block diagram illustrating the Longitudinal Emotion Analytics (LEA) system architecture, comprising a Data Collection Stage (800), an LEA Analytics Engine (810) with Metric Computation (811) and Pattern Detection (820) subsystems, an Early Warning System (830) for crisis detection, and a Visualization Output (840) for user-facing displays.</w:t>
+      </w:r>
+    </w:p>
+    <w:bookmarkEnd w:id="52"/>
+    <w:bookmarkStart w:id="53" w:name="reference-numeral-legend"/>
+    <w:p>
+      <w:pPr>
+        <w:pStyle w:val="Heading3"/>
+      </w:pPr>
+      <w:r>
+        <w:t xml:space="preserve">Reference Numeral Legend</w:t>
+      </w:r>
+    </w:p>
+    <w:p>
+      <w:pPr>
+        <w:pStyle w:val="FirstParagraph"/>
+      </w:pPr>
+      <w:r>
+        <w:t xml:space="preserve">For complete reference numeral definitions, see:</w:t>
+      </w:r>
+      <w:r>
+        <w:t xml:space="preserve"> </w:t>
+      </w:r>
+      <w:r>
+        <w:rPr>
+          <w:rStyle w:val="VerbatimChar"/>
+        </w:rPr>
+        <w:t xml:space="preserve">/diagrams/patent/FIGURE_LEGEND.md</w:t>
+      </w:r>
+    </w:p>
     <w:p>
       <w:r>
         <w:pict>
@@ -16139,8 +16386,9 @@
         </w:pict>
       </w:r>
     </w:p>
-    <w:bookmarkEnd w:id="51"/>
-    <w:bookmarkStart w:id="54" w:name="X59773cdf2cb0f6d9fb89f22bf33e085b29f36ae"/>
+    <w:bookmarkEnd w:id="53"/>
+    <w:bookmarkEnd w:id="54"/>
+    <w:bookmarkStart w:id="57" w:name="X59773cdf2cb0f6d9fb89f22bf33e085b29f36ae"/>
     <w:p>
       <w:pPr>
         <w:pStyle w:val="Heading2"/>
@@ -16149,7 +16397,7 @@
         <w:t xml:space="preserve">8B. Competitive Analysis: REBIRTH vs. Existing Solutions</w:t>
       </w:r>
     </w:p>
-    <w:bookmarkStart w:id="52" w:name="Xc3259871ca65cbb8b62654c2969bdd7bf6d64a2"/>
+    <w:bookmarkStart w:id="55" w:name="Xc3259871ca65cbb8b62654c2969bdd7bf6d64a2"/>
     <w:p>
       <w:pPr>
         <w:pStyle w:val="Heading3"/>
@@ -17394,8 +17642,8 @@
         </w:tc>
       </w:tr>
     </w:tbl>
-    <w:bookmarkEnd w:id="52"/>
-    <w:bookmarkStart w:id="53" w:name="key-differentiators"/>
+    <w:bookmarkEnd w:id="55"/>
+    <w:bookmarkStart w:id="56" w:name="key-differentiators"/>
     <w:p>
       <w:pPr>
         <w:pStyle w:val="Heading3"/>
@@ -17521,9 +17769,9 @@
         </w:pict>
       </w:r>
     </w:p>
-    <w:bookmarkEnd w:id="53"/>
-    <w:bookmarkEnd w:id="54"/>
-    <w:bookmarkStart w:id="60" w:name="c.-regulatory-pathway-analysis"/>
+    <w:bookmarkEnd w:id="56"/>
+    <w:bookmarkEnd w:id="57"/>
+    <w:bookmarkStart w:id="63" w:name="c.-regulatory-pathway-analysis"/>
     <w:p>
       <w:pPr>
         <w:pStyle w:val="Heading2"/>
@@ -17532,7 +17780,7 @@
         <w:t xml:space="preserve">8C. Regulatory Pathway Analysis</w:t>
       </w:r>
     </w:p>
-    <w:bookmarkStart w:id="55" w:name="fda-classification-united-states"/>
+    <w:bookmarkStart w:id="58" w:name="fda-classification-united-states"/>
     <w:p>
       <w:pPr>
         <w:pStyle w:val="Heading3"/>
@@ -17717,8 +17965,8 @@
         </w:tc>
       </w:tr>
     </w:tbl>
-    <w:bookmarkEnd w:id="55"/>
-    <w:bookmarkStart w:id="56" w:name="expected-fda-pathway"/>
+    <w:bookmarkEnd w:id="58"/>
+    <w:bookmarkStart w:id="59" w:name="expected-fda-pathway"/>
     <w:p>
       <w:pPr>
         <w:pStyle w:val="Heading3"/>
@@ -17815,8 +18063,8 @@
         <w:t xml:space="preserve">Clinical validation study, software documentation, cybersecurity assessment</w:t>
       </w:r>
     </w:p>
-    <w:bookmarkEnd w:id="56"/>
-    <w:bookmarkStart w:id="57" w:name="eu-mdr-classification-european-union"/>
+    <w:bookmarkEnd w:id="59"/>
+    <w:bookmarkStart w:id="60" w:name="eu-mdr-classification-european-union"/>
     <w:p>
       <w:pPr>
         <w:pStyle w:val="Heading3"/>
@@ -17960,8 +18208,8 @@
         </w:tc>
       </w:tr>
     </w:tbl>
-    <w:bookmarkEnd w:id="57"/>
-    <w:bookmarkStart w:id="58" w:name="digital-therapeutics-dtx-pathway"/>
+    <w:bookmarkEnd w:id="60"/>
+    <w:bookmarkStart w:id="61" w:name="digital-therapeutics-dtx-pathway"/>
     <w:p>
       <w:pPr>
         <w:pStyle w:val="Heading3"/>
@@ -18105,8 +18353,8 @@
         </w:tc>
       </w:tr>
     </w:tbl>
-    <w:bookmarkEnd w:id="58"/>
-    <w:bookmarkStart w:id="59" w:name="regulatory-strategy-recommendations"/>
+    <w:bookmarkEnd w:id="61"/>
+    <w:bookmarkStart w:id="62" w:name="regulatory-strategy-recommendations"/>
     <w:p>
       <w:pPr>
         <w:pStyle w:val="Heading3"/>
@@ -18210,9 +18458,9 @@
         </w:pict>
       </w:r>
     </w:p>
-    <w:bookmarkEnd w:id="59"/>
-    <w:bookmarkEnd w:id="60"/>
-    <w:bookmarkStart w:id="69" w:name="Xd35de28522ff59af7b97bd11f6c660b907fc950"/>
+    <w:bookmarkEnd w:id="62"/>
+    <w:bookmarkEnd w:id="63"/>
+    <w:bookmarkStart w:id="72" w:name="Xd35de28522ff59af7b97bd11f6c660b907fc950"/>
     <w:p>
       <w:pPr>
         <w:pStyle w:val="Heading2"/>
@@ -18221,7 +18469,7 @@
         <w:t xml:space="preserve">9. What Aspect(s) of the Invention Need(s) Protection?</w:t>
       </w:r>
     </w:p>
-    <w:bookmarkStart w:id="61" w:name="Xaabab39f08dd03e99764c39aca8209ec1597e77"/>
+    <w:bookmarkStart w:id="64" w:name="Xaabab39f08dd03e99764c39aca8209ec1597e77"/>
     <w:p>
       <w:pPr>
         <w:pStyle w:val="Heading3"/>
@@ -18416,8 +18664,8 @@
         <w:t xml:space="preserve">The system of Claim 1.1, characterized in that the pipeline operates in real-time with end-to-end latency under 1.5 seconds, enabling conversational interaction where users receive emotionally-appropriate responses without perceptible delay.</w:t>
       </w:r>
     </w:p>
-    <w:bookmarkEnd w:id="61"/>
-    <w:bookmarkStart w:id="62" w:name="X7d836a67e858a19e9bbddab785ba4812ea170bb"/>
+    <w:bookmarkEnd w:id="64"/>
+    <w:bookmarkStart w:id="65" w:name="X7d836a67e858a19e9bbddab785ba4812ea170bb"/>
     <w:p>
       <w:pPr>
         <w:pStyle w:val="Heading3"/>
@@ -18760,8 +19008,8 @@
         <w:t xml:space="preserve">Contraindications specifying approaches to avoid for the given emotion.</w:t>
       </w:r>
     </w:p>
-    <w:bookmarkEnd w:id="62"/>
-    <w:bookmarkStart w:id="63" w:name="X32cca104a27419dc65b88454fc844cad52539c1"/>
+    <w:bookmarkEnd w:id="65"/>
+    <w:bookmarkStart w:id="66" w:name="X32cca104a27419dc65b88454fc844cad52539c1"/>
     <w:p>
       <w:pPr>
         <w:pStyle w:val="Heading3"/>
@@ -18938,8 +19186,8 @@
         <w:t xml:space="preserve">- Session-specific context and therapeutic progress indicators.</w:t>
       </w:r>
     </w:p>
-    <w:bookmarkEnd w:id="63"/>
-    <w:bookmarkStart w:id="64" w:name="Xf109691b86609f2c2c7d6092c614db6603bc06f"/>
+    <w:bookmarkEnd w:id="66"/>
+    <w:bookmarkStart w:id="67" w:name="Xf109691b86609f2c2c7d6092c614db6603bc06f"/>
     <w:p>
       <w:pPr>
         <w:pStyle w:val="Heading3"/>
@@ -19364,8 +19612,8 @@
         <w:t xml:space="preserve">- Supportive messaging for challenging periods.</w:t>
       </w:r>
     </w:p>
-    <w:bookmarkEnd w:id="64"/>
-    <w:bookmarkStart w:id="65" w:name="X3f565b2f2643f63d7bd2cfb5d9bec426504d475"/>
+    <w:bookmarkEnd w:id="67"/>
+    <w:bookmarkStart w:id="68" w:name="X3f565b2f2643f63d7bd2cfb5d9bec426504d475"/>
     <w:p>
       <w:pPr>
         <w:pStyle w:val="Heading3"/>
@@ -19646,8 +19894,8 @@
         <w:t xml:space="preserve">- Flag session for potential clinical review if system integrated with healthcare providers.</w:t>
       </w:r>
     </w:p>
-    <w:bookmarkEnd w:id="65"/>
-    <w:bookmarkStart w:id="66" w:name="X1191cd758c614a878ae4e96b3646298d47ee84d"/>
+    <w:bookmarkEnd w:id="68"/>
+    <w:bookmarkStart w:id="69" w:name="X1191cd758c614a878ae4e96b3646298d47ee84d"/>
     <w:p>
       <w:pPr>
         <w:pStyle w:val="Heading3"/>
@@ -19918,8 +20166,8 @@
         <w:t xml:space="preserve">- User response to different techniques enabling approach optimization.</w:t>
       </w:r>
     </w:p>
-    <w:bookmarkEnd w:id="66"/>
-    <w:bookmarkStart w:id="67" w:name="X8d95a3ab626d1779236d328fce710861e254a80"/>
+    <w:bookmarkEnd w:id="69"/>
+    <w:bookmarkStart w:id="70" w:name="X8d95a3ab626d1779236d328fce710861e254a80"/>
     <w:p>
       <w:pPr>
         <w:pStyle w:val="Heading3"/>
@@ -20126,8 +20374,8 @@
         <w:t xml:space="preserve">with the apparatus maintaining functionality across all deployment configurations.</w:t>
       </w:r>
     </w:p>
-    <w:bookmarkEnd w:id="67"/>
-    <w:bookmarkStart w:id="68" w:name="X883b7c1361f01dee6359e1efd6c8e9a0bbdef17"/>
+    <w:bookmarkEnd w:id="70"/>
+    <w:bookmarkStart w:id="71" w:name="X883b7c1361f01dee6359e1efd6c8e9a0bbdef17"/>
     <w:p>
       <w:pPr>
         <w:pStyle w:val="Heading3"/>
@@ -20389,9 +20637,9 @@
         </w:pict>
       </w:r>
     </w:p>
-    <w:bookmarkEnd w:id="68"/>
-    <w:bookmarkEnd w:id="69"/>
-    <w:bookmarkStart w:id="74" w:name="a.-international-filing-strategy"/>
+    <w:bookmarkEnd w:id="71"/>
+    <w:bookmarkEnd w:id="72"/>
+    <w:bookmarkStart w:id="77" w:name="a.-international-filing-strategy"/>
     <w:p>
       <w:pPr>
         <w:pStyle w:val="Heading2"/>
@@ -20400,7 +20648,7 @@
         <w:t xml:space="preserve">9A. International Filing Strategy</w:t>
       </w:r>
     </w:p>
-    <w:bookmarkStart w:id="70" w:name="patent-cooperation-treaty-pct-pathway"/>
+    <w:bookmarkStart w:id="73" w:name="patent-cooperation-treaty-pct-pathway"/>
     <w:p>
       <w:pPr>
         <w:pStyle w:val="Heading3"/>
@@ -20702,8 +20950,8 @@
         </w:tc>
       </w:tr>
     </w:tbl>
-    <w:bookmarkEnd w:id="70"/>
-    <w:bookmarkStart w:id="71" w:name="X8121e0d4fc9a9379c2325986a6e1ce500476d65"/>
+    <w:bookmarkEnd w:id="73"/>
+    <w:bookmarkStart w:id="74" w:name="X8121e0d4fc9a9379c2325986a6e1ce500476d65"/>
     <w:p>
       <w:pPr>
         <w:pStyle w:val="Heading3"/>
@@ -20997,8 +21245,8 @@
         </w:tc>
       </w:tr>
     </w:tbl>
-    <w:bookmarkEnd w:id="71"/>
-    <w:bookmarkStart w:id="72" w:name="strategic-filing-recommendations"/>
+    <w:bookmarkEnd w:id="74"/>
+    <w:bookmarkStart w:id="75" w:name="strategic-filing-recommendations"/>
     <w:p>
       <w:pPr>
         <w:pStyle w:val="Heading3"/>
@@ -21117,8 +21365,8 @@
         <w:t xml:space="preserve">Consider continuation applications for additional claim sets</w:t>
       </w:r>
     </w:p>
-    <w:bookmarkEnd w:id="72"/>
-    <w:bookmarkStart w:id="73" w:name="X747d20cf5d9822e64f818a6cf10fec7da5a612b"/>
+    <w:bookmarkEnd w:id="75"/>
+    <w:bookmarkStart w:id="76" w:name="X747d20cf5d9822e64f818a6cf10fec7da5a612b"/>
     <w:p>
       <w:pPr>
         <w:pStyle w:val="Heading3"/>
@@ -21450,9 +21698,9 @@
         </w:pict>
       </w:r>
     </w:p>
-    <w:bookmarkEnd w:id="73"/>
-    <w:bookmarkEnd w:id="74"/>
-    <w:bookmarkStart w:id="78" w:name="X49c5ebc2ad1368cb5815eaf27f056311c50a36a"/>
+    <w:bookmarkEnd w:id="76"/>
+    <w:bookmarkEnd w:id="77"/>
+    <w:bookmarkStart w:id="81" w:name="X49c5ebc2ad1368cb5815eaf27f056311c50a36a"/>
     <w:p>
       <w:pPr>
         <w:pStyle w:val="Heading2"/>
@@ -21461,7 +21709,7 @@
         <w:t xml:space="preserve">10. What is the Technology Readiness Level of Your Invention?</w:t>
       </w:r>
     </w:p>
-    <w:bookmarkStart w:id="75" w:name="technology-readiness-level-assessment"/>
+    <w:bookmarkStart w:id="78" w:name="technology-readiness-level-assessment"/>
     <w:p>
       <w:pPr>
         <w:pStyle w:val="Heading3"/>
@@ -21957,8 +22205,8 @@
         </w:tc>
       </w:tr>
     </w:tbl>
-    <w:bookmarkEnd w:id="75"/>
-    <w:bookmarkStart w:id="76" w:name="applies-trl-4"/>
+    <w:bookmarkEnd w:id="78"/>
+    <w:bookmarkStart w:id="79" w:name="applies-trl-4"/>
     <w:p>
       <w:pPr>
         <w:pStyle w:val="Heading3"/>
@@ -21967,8 +22215,8 @@
         <w:t xml:space="preserve">✅ Applies: TRL 4</w:t>
       </w:r>
     </w:p>
-    <w:bookmarkEnd w:id="76"/>
-    <w:bookmarkStart w:id="77" w:name="justification"/>
+    <w:bookmarkEnd w:id="79"/>
+    <w:bookmarkStart w:id="80" w:name="justification"/>
     <w:p>
       <w:pPr>
         <w:pStyle w:val="Heading3"/>
@@ -22149,9 +22397,9 @@
         </w:pict>
       </w:r>
     </w:p>
-    <w:bookmarkEnd w:id="77"/>
-    <w:bookmarkEnd w:id="78"/>
-    <w:bookmarkStart w:id="79" w:name="declaration"/>
+    <w:bookmarkEnd w:id="80"/>
+    <w:bookmarkEnd w:id="81"/>
+    <w:bookmarkStart w:id="82" w:name="declaration"/>
     <w:p>
       <w:pPr>
         <w:pStyle w:val="Heading2"/>
@@ -22382,8 +22630,8 @@
         </w:pict>
       </w:r>
     </w:p>
-    <w:bookmarkEnd w:id="79"/>
-    <w:bookmarkStart w:id="82" w:name="appendix-a-code-references"/>
+    <w:bookmarkEnd w:id="82"/>
+    <w:bookmarkStart w:id="85" w:name="appendix-a-code-references"/>
     <w:p>
       <w:pPr>
         <w:pStyle w:val="Heading2"/>
@@ -22410,7 +22658,7 @@
       <w:r>
         <w:t xml:space="preserve"> </w:t>
       </w:r>
-      <w:hyperlink r:id="rId80">
+      <w:hyperlink r:id="rId83">
         <w:r>
           <w:rPr>
             <w:rStyle w:val="Hyperlink"/>
@@ -22437,7 +22685,7 @@
       <w:r>
         <w:t xml:space="preserve"> </w:t>
       </w:r>
-      <w:hyperlink r:id="rId81">
+      <w:hyperlink r:id="rId84">
         <w:r>
           <w:rPr>
             <w:rStyle w:val="Hyperlink"/>
@@ -22446,8 +22694,8 @@
         </w:r>
       </w:hyperlink>
     </w:p>
-    <w:bookmarkEnd w:id="82"/>
-    <w:bookmarkStart w:id="89" w:name="X62a3a0d83c6b0cfb89f5b0aa93ab8717131f641"/>
+    <w:bookmarkEnd w:id="85"/>
+    <w:bookmarkStart w:id="92" w:name="X62a3a0d83c6b0cfb89f5b0aa93ab8717131f641"/>
     <w:p>
       <w:pPr>
         <w:pStyle w:val="Heading2"/>
@@ -22474,7 +22722,7 @@
         <w:t xml:space="preserve">The following code excerpts are from the actual deployed REBIRTH system, demonstrating full implementation of the novel algorithms described in this disclosure.</w:t>
       </w:r>
     </w:p>
-    <w:bookmarkStart w:id="83" w:name="Xf5afbdc33dbafb9ff3a5e628421ad2f37b7fb0d"/>
+    <w:bookmarkStart w:id="86" w:name="Xf5afbdc33dbafb9ff3a5e628421ad2f37b7fb0d"/>
     <w:p>
       <w:pPr>
         <w:pStyle w:val="Heading3"/>
@@ -24495,8 +24743,8 @@
         <w:t xml:space="preserve">;</w:t>
       </w:r>
     </w:p>
-    <w:bookmarkEnd w:id="83"/>
-    <w:bookmarkStart w:id="84" w:name="Xec94a0860f7c81d1c8df0966b76b5d9eb13ba45"/>
+    <w:bookmarkEnd w:id="86"/>
+    <w:bookmarkStart w:id="87" w:name="Xec94a0860f7c81d1c8df0966b76b5d9eb13ba45"/>
     <w:p>
       <w:pPr>
         <w:pStyle w:val="Heading3"/>
@@ -25965,8 +26213,8 @@
         <w:t xml:space="preserve">}</w:t>
       </w:r>
     </w:p>
-    <w:bookmarkEnd w:id="84"/>
-    <w:bookmarkStart w:id="85" w:name="Xc18dfb1a180246d82db77469f9779b98d965ac9"/>
+    <w:bookmarkEnd w:id="87"/>
+    <w:bookmarkStart w:id="88" w:name="Xc18dfb1a180246d82db77469f9779b98d965ac9"/>
     <w:p>
       <w:pPr>
         <w:pStyle w:val="Heading3"/>
@@ -27144,8 +27392,8 @@
         <w:t xml:space="preserve">}</w:t>
       </w:r>
     </w:p>
-    <w:bookmarkEnd w:id="85"/>
-    <w:bookmarkStart w:id="86" w:name="X85873bcb3ef2af520b965fe73fad41b9b709049"/>
+    <w:bookmarkEnd w:id="88"/>
+    <w:bookmarkStart w:id="89" w:name="X85873bcb3ef2af520b965fe73fad41b9b709049"/>
     <w:p>
       <w:pPr>
         <w:pStyle w:val="Heading3"/>
@@ -27660,8 +27908,8 @@
         <w:t xml:space="preserve">}</w:t>
       </w:r>
     </w:p>
-    <w:bookmarkEnd w:id="86"/>
-    <w:bookmarkStart w:id="87" w:name="b.2-trm-algorithm-emotion.service.js"/>
+    <w:bookmarkEnd w:id="89"/>
+    <w:bookmarkStart w:id="90" w:name="b.2-trm-algorithm-emotion.service.js"/>
     <w:p>
       <w:pPr>
         <w:pStyle w:val="Heading3"/>
@@ -28131,8 +28379,8 @@
         <w:t xml:space="preserve">;</w:t>
       </w:r>
     </w:p>
-    <w:bookmarkEnd w:id="87"/>
-    <w:bookmarkStart w:id="88" w:name="Xc0ed30e06718a1fd0b9810c534d63b0671bacd1"/>
+    <w:bookmarkEnd w:id="90"/>
+    <w:bookmarkStart w:id="91" w:name="Xc0ed30e06718a1fd0b9810c534d63b0671bacd1"/>
     <w:p>
       <w:pPr>
         <w:pStyle w:val="Heading3"/>
@@ -28528,9 +28776,9 @@
         </w:pict>
       </w:r>
     </w:p>
-    <w:bookmarkEnd w:id="88"/>
-    <w:bookmarkEnd w:id="89"/>
-    <w:bookmarkStart w:id="97" w:name="appendix-c-verified-research-references"/>
+    <w:bookmarkEnd w:id="91"/>
+    <w:bookmarkEnd w:id="92"/>
+    <w:bookmarkStart w:id="100" w:name="appendix-c-verified-research-references"/>
     <w:p>
       <w:pPr>
         <w:pStyle w:val="Heading2"/>
@@ -28539,7 +28787,7 @@
         <w:t xml:space="preserve">Appendix C: Verified Research References</w:t>
       </w:r>
     </w:p>
-    <w:bookmarkStart w:id="96" w:name="X1b9cdab9dc4ba25cfb4884a366ed5bf7ab21238"/>
+    <w:bookmarkStart w:id="99" w:name="X1b9cdab9dc4ba25cfb4884a366ed5bf7ab21238"/>
     <w:p>
       <w:pPr>
         <w:pStyle w:val="Heading3"/>
@@ -28548,7 +28796,7 @@
         <w:t xml:space="preserve">Primary Data Sources Used in This Disclosure:</w:t>
       </w:r>
     </w:p>
-    <w:bookmarkStart w:id="90" w:name="emotion-detection-model"/>
+    <w:bookmarkStart w:id="93" w:name="emotion-detection-model"/>
     <w:p>
       <w:pPr>
         <w:pStyle w:val="Heading4"/>
@@ -28727,8 +28975,8 @@
         <w:t xml:space="preserve">Benchmark for fine-grained emotion detection</w:t>
       </w:r>
     </w:p>
-    <w:bookmarkEnd w:id="90"/>
-    <w:bookmarkStart w:id="91" w:name="clinical-effectiveness-studies"/>
+    <w:bookmarkEnd w:id="93"/>
+    <w:bookmarkStart w:id="94" w:name="clinical-effectiveness-studies"/>
     <w:p>
       <w:pPr>
         <w:pStyle w:val="Heading4"/>
@@ -28926,8 +29174,8 @@
         <w:t xml:space="preserve">, 6(11), e12106. PMID: 30470676</w:t>
       </w:r>
     </w:p>
-    <w:bookmarkEnd w:id="91"/>
-    <w:bookmarkStart w:id="92" w:name="global-mental-health-statistics"/>
+    <w:bookmarkEnd w:id="94"/>
+    <w:bookmarkStart w:id="95" w:name="global-mental-health-statistics"/>
     <w:p>
       <w:pPr>
         <w:pStyle w:val="Heading4"/>
@@ -29046,8 +29294,8 @@
         <w:t xml:space="preserve">33% treatment coverage for depression</w:t>
       </w:r>
     </w:p>
-    <w:bookmarkEnd w:id="92"/>
-    <w:bookmarkStart w:id="93" w:name="llm-safety-research"/>
+    <w:bookmarkEnd w:id="95"/>
+    <w:bookmarkStart w:id="96" w:name="llm-safety-research"/>
     <w:p>
       <w:pPr>
         <w:pStyle w:val="Heading4"/>
@@ -29154,8 +29402,8 @@
         <w:t xml:space="preserve">Safety improvements through RLHF fine-tuning</w:t>
       </w:r>
     </w:p>
-    <w:bookmarkEnd w:id="93"/>
-    <w:bookmarkStart w:id="94" w:name="market-data"/>
+    <w:bookmarkEnd w:id="96"/>
+    <w:bookmarkStart w:id="97" w:name="market-data"/>
     <w:p>
       <w:pPr>
         <w:pStyle w:val="Heading4"/>
@@ -29228,8 +29476,8 @@
         <w:t xml:space="preserve">CAGR: 17.04%</w:t>
       </w:r>
     </w:p>
-    <w:bookmarkEnd w:id="94"/>
-    <w:bookmarkStart w:id="95" w:name="sentiment-analysis-baseline"/>
+    <w:bookmarkEnd w:id="97"/>
+    <w:bookmarkStart w:id="98" w:name="sentiment-analysis-baseline"/>
     <w:p>
       <w:pPr>
         <w:pStyle w:val="Heading4"/>
@@ -29292,10 +29540,10 @@
         </w:pict>
       </w:r>
     </w:p>
-    <w:bookmarkEnd w:id="95"/>
-    <w:bookmarkEnd w:id="96"/>
-    <w:bookmarkEnd w:id="97"/>
-    <w:bookmarkStart w:id="98" w:name="appendix-d-verification-statement"/>
+    <w:bookmarkEnd w:id="98"/>
+    <w:bookmarkEnd w:id="99"/>
+    <w:bookmarkEnd w:id="100"/>
+    <w:bookmarkStart w:id="101" w:name="appendix-d-verification-statement"/>
     <w:p>
       <w:pPr>
         <w:pStyle w:val="Heading2"/>
@@ -29363,8 +29611,8 @@
         <w:t xml:space="preserve">—————————-END OF THE DOCUMENT—————————-</w:t>
       </w:r>
     </w:p>
-    <w:bookmarkEnd w:id="98"/>
-    <w:bookmarkEnd w:id="99"/>
+    <w:bookmarkEnd w:id="101"/>
+    <w:bookmarkEnd w:id="102"/>
     <w:sectPr>
       <w:footnotePr>
         <w:numRestart w:val="eachSect"/>

</xml_diff>